<commit_message>
Se agrega / actualiza documentación.
</commit_message>
<xml_diff>
--- a/doc/IncidentTracker - Diseño.docx
+++ b/doc/IncidentTracker - Diseño.docx
@@ -2,7 +2,7 @@
 <file path=word/document.xml><?xml version="1.0" encoding="utf-8"?>
 <w:document xmlns:wpc="http://schemas.microsoft.com/office/word/2010/wordprocessingCanvas" xmlns:mc="http://schemas.openxmlformats.org/markup-compatibility/2006" xmlns:o="urn:schemas-microsoft-com:office:office" xmlns:r="http://schemas.openxmlformats.org/officeDocument/2006/relationships" xmlns:m="http://schemas.openxmlformats.org/officeDocument/2006/math" xmlns:v="urn:schemas-microsoft-com:vml" xmlns:wp14="http://schemas.microsoft.com/office/word/2010/wordprocessingDrawing" xmlns:wp="http://schemas.openxmlformats.org/drawingml/2006/wordprocessingDrawing" xmlns:w10="urn:schemas-microsoft-com:office:word" xmlns:w="http://schemas.openxmlformats.org/wordprocessingml/2006/main" xmlns:w14="http://schemas.microsoft.com/office/word/2010/wordml" xmlns:w15="http://schemas.microsoft.com/office/word/2012/wordml" xmlns:wpg="http://schemas.microsoft.com/office/word/2010/wordprocessingGroup" xmlns:wpi="http://schemas.microsoft.com/office/word/2010/wordprocessingInk" xmlns:wne="http://schemas.microsoft.com/office/word/2006/wordml" xmlns:wps="http://schemas.microsoft.com/office/word/2010/wordprocessingShape" xmlns:w16se="http://schemas.microsoft.com/office/word/2015/wordml/symex" xmlns:w16cid="http://schemas.microsoft.com/office/word/2016/wordml/cid" xmlns:w16="http://schemas.microsoft.com/office/word/2018/wordml" xmlns:w16cex="http://schemas.microsoft.com/office/word/2018/wordml/cex" xmlns:w16sdtdh="http://schemas.microsoft.com/office/word/2020/wordml/sdtdatahash" mc:Ignorable="w14 w15 wp14 w16se w16cid w16 w16cex w16sdtdh">
   <w:body>
-    <w:p>
+    <w:p xmlns:wp14="http://schemas.microsoft.com/office/word/2010/wordml" wp14:paraId="391F4E83" wp14:textId="19F8B9F5">
       <w:pPr>
         <w:pStyle w:val="Heading1"/>
         <w:jc w:val="center"/>
@@ -46,100 +46,102 @@
         <w:t>Tracker</w:t>
       </w:r>
     </w:p>
-    <w:p>
+    <w:p xmlns:wp14="http://schemas.microsoft.com/office/word/2010/wordml" wp14:paraId="709A322F" wp14:textId="13A33BE5">
       <w:pPr>
         <w:pStyle w:val="EstiloTitulo2"/>
+      </w:pPr>
+      <w:r>
         <w:rPr>
           <w:b w:val="1"/>
           <w:bCs w:val="1"/>
         </w:rPr>
-      </w:pPr>
+        <w:t>Decisiones</w:t>
+      </w:r>
+      <w:r>
+        <w:rPr/>
+        <w:t xml:space="preserve"> </w:t>
+      </w:r>
       <w:r>
         <w:rPr>
           <w:b w:val="1"/>
           <w:bCs w:val="1"/>
         </w:rPr>
-        <w:t>Diagrama</w:t>
-      </w:r>
-      <w:r>
-        <w:rPr>
-          <w:b w:val="1"/>
-          <w:bCs w:val="1"/>
-        </w:rPr>
-        <w:t xml:space="preserve"> de Clases</w:t>
-      </w:r>
-    </w:p>
-    <w:p>
+        <w:t>de Diseño / Supuestos</w:t>
+      </w:r>
+    </w:p>
+    <w:p xmlns:wp14="http://schemas.microsoft.com/office/word/2010/wordml" wp14:paraId="2B86C9DE" wp14:textId="62B7A41F">
       <w:pPr>
         <w:pStyle w:val="Normal"/>
       </w:pPr>
-    </w:p>
-    <w:p>
-      <w:pPr>
-        <w:pStyle w:val="EstiloTitulo2"/>
-        <w:rPr>
-          <w:b w:val="1"/>
-          <w:bCs w:val="1"/>
-        </w:rPr>
-      </w:pPr>
-      <w:r>
-        <w:rPr>
-          <w:b w:val="1"/>
-          <w:bCs w:val="1"/>
-        </w:rPr>
-        <w:t>Diagrama</w:t>
-      </w:r>
-      <w:r>
-        <w:rPr>
-          <w:b w:val="1"/>
-          <w:bCs w:val="1"/>
-        </w:rPr>
-        <w:t xml:space="preserve"> de Objetos</w:t>
-      </w:r>
-    </w:p>
-    <w:p>
+      <w:r>
+        <w:rPr/>
+        <w:t>- Un "incidente" puede tener varios "problemas".</w:t>
+      </w:r>
+    </w:p>
+    <w:p xmlns:wp14="http://schemas.microsoft.com/office/word/2010/wordml" wp14:paraId="4A5B9690" wp14:textId="5574D6ED">
       <w:pPr>
         <w:pStyle w:val="Normal"/>
       </w:pPr>
       <w:r>
         <w:rPr/>
-        <w:t xml:space="preserve">Solo se muestran algunos diagramas limitados que nos faciliten comprender algunas relaciones, especialmente aquellas que clarifiquen el objetivo de los diálogos que veremos más </w:t>
-      </w:r>
-      <w:r>
-        <w:rPr/>
-        <w:t>adelante.</w:t>
-      </w:r>
-    </w:p>
-    <w:p>
-      <w:pPr>
-        <w:pStyle w:val="EstiloTitulo2"/>
-        <w:rPr>
-          <w:b w:val="1"/>
-          <w:bCs w:val="1"/>
-        </w:rPr>
-      </w:pPr>
-      <w:r>
-        <w:rPr>
-          <w:b w:val="1"/>
-          <w:bCs w:val="1"/>
-        </w:rPr>
-        <w:t>Diagrama</w:t>
-      </w:r>
-      <w:r>
-        <w:rPr>
-          <w:b w:val="1"/>
-          <w:bCs w:val="1"/>
-        </w:rPr>
-        <w:t xml:space="preserve"> Entidad - Relación</w:t>
-      </w:r>
-    </w:p>
-    <w:p/>
-    <w:p>
-      <w:r>
-        <w:br w:type="page"/>
-      </w:r>
-    </w:p>
-    <w:p xmlns:wp14="http://schemas.microsoft.com/office/word/2010/wordml" wp14:paraId="5C1A07E2" wp14:textId="7C43E8CA">
+        <w:t xml:space="preserve"> </w:t>
+      </w:r>
+      <w:r>
+        <w:rPr/>
+        <w:t>- Un incidente dado, solo podrá tener Tipos de Problemas cubiertos por un único Servicio. Si algún problema correspondiera a otro Servicio (por el Tipo de Problema en el que se encuadra), deberá generarse otro incidente. Esto es para facilitar la asignación de técnicos.</w:t>
+      </w:r>
+    </w:p>
+    <w:p xmlns:wp14="http://schemas.microsoft.com/office/word/2010/wordml" wp14:paraId="54E187A9" wp14:textId="63FB9F90">
+      <w:pPr>
+        <w:pStyle w:val="Normal"/>
+      </w:pPr>
+      <w:r>
+        <w:rPr/>
+        <w:t xml:space="preserve"> </w:t>
+      </w:r>
+      <w:r>
+        <w:rPr/>
+        <w:t xml:space="preserve">- Se implementará un patrón </w:t>
+      </w:r>
+      <w:r>
+        <w:rPr/>
+        <w:t>State</w:t>
+      </w:r>
+      <w:r>
+        <w:rPr/>
+        <w:t xml:space="preserve"> para mantener los distintos diálogos organizados. En función del "estado" -representando al actor con el que el sistema interactúa en un momento dado- definido por la variable "actor", el "comportamiento" del diálogo será distinto, según corresponda al actor.</w:t>
+      </w:r>
+    </w:p>
+    <w:p xmlns:wp14="http://schemas.microsoft.com/office/word/2010/wordml" wp14:paraId="1E5A6221" wp14:textId="749742A5">
+      <w:pPr>
+        <w:pStyle w:val="Normal"/>
+      </w:pPr>
+      <w:r>
+        <w:rPr/>
+        <w:t xml:space="preserve"> </w:t>
+      </w:r>
+      <w:r>
+        <w:rPr/>
+        <w:t xml:space="preserve">- Los </w:t>
+      </w:r>
+      <w:r>
+        <w:rPr/>
+        <w:t>setters</w:t>
+      </w:r>
+      <w:r>
+        <w:rPr/>
+        <w:t xml:space="preserve"> y </w:t>
+      </w:r>
+      <w:r>
+        <w:rPr/>
+        <w:t>getters</w:t>
+      </w:r>
+      <w:r>
+        <w:rPr/>
+        <w:t xml:space="preserve"> que Lombok mismo agrega por cada atributo de cada clase, no se muestran en el diagrama de clases por claridad.</w:t>
+      </w:r>
+    </w:p>
+    <w:p xmlns:wp14="http://schemas.microsoft.com/office/word/2010/wordml" wp14:paraId="5C1A07E2" wp14:textId="0680D97A">
       <w:pPr>
         <w:pStyle w:val="EstiloTitulo2"/>
         <w:rPr>
@@ -473,6 +475,54 @@
         <w:rPr/>
         <w:t xml:space="preserve">. </w:t>
       </w:r>
+      <w:r>
+        <w:rPr/>
+        <w:t>Por otra parte, desde aquí el técnico accederá para</w:t>
+      </w:r>
+      <w:r>
+        <w:rPr/>
+        <w:t xml:space="preserve"> que</w:t>
+      </w:r>
+      <w:r>
+        <w:rPr/>
+        <w:t xml:space="preserve"> </w:t>
+      </w:r>
+      <w:r>
+        <w:rPr/>
+        <w:t>-</w:t>
+      </w:r>
+      <w:r>
+        <w:rPr/>
+        <w:t>una vez</w:t>
+      </w:r>
+      <w:r>
+        <w:rPr/>
+        <w:t xml:space="preserve"> que se identifique mediante su DNI- el sistema le muestre los problemas que le fueron asignados, y este pueda</w:t>
+      </w:r>
+      <w:r>
+        <w:rPr/>
+        <w:t xml:space="preserve"> marcarlos como “complejos”,</w:t>
+      </w:r>
+      <w:r>
+        <w:rPr/>
+        <w:t xml:space="preserve"> </w:t>
+      </w:r>
+      <w:r>
+        <w:rPr/>
+        <w:t>marca</w:t>
+      </w:r>
+      <w:r>
+        <w:rPr/>
+        <w:t>rlos como resueltos</w:t>
+      </w:r>
+      <w:r>
+        <w:rPr/>
+        <w:t xml:space="preserve">, o asignarle una cantidad adicional de horas </w:t>
+      </w:r>
+      <w:r>
+        <w:rPr/>
+        <w:t>por considerarlo complejo.</w:t>
+      </w:r>
     </w:p>
     <w:p>
       <w:pPr>
@@ -1109,7 +1159,132 @@
       </w:pPr>
       <w:r>
         <w:rPr/>
-        <w:t>4.- Salir</w:t>
+        <w:t>4</w:t>
+      </w:r>
+      <w:r>
+        <w:rPr/>
+        <w:t>.- Ingresar DNI (solo Técnicos)</w:t>
+      </w:r>
+    </w:p>
+    <w:p>
+      <w:pPr>
+        <w:pStyle w:val="ListParagraph"/>
+        <w:numPr>
+          <w:ilvl w:val="0"/>
+          <w:numId w:val="17"/>
+        </w:numPr>
+        <w:rPr/>
+      </w:pPr>
+      <w:r>
+        <w:rPr/>
+        <w:t>Ingrese DNI. [Se documenta a continuación el caso en el que el DNI existe</w:t>
+      </w:r>
+      <w:r>
+        <w:rPr/>
+        <w:t>, caso en el cual se muestra la lista de Problemas pendientes</w:t>
+      </w:r>
+      <w:r>
+        <w:rPr/>
+        <w:t xml:space="preserve"> con su información asociada</w:t>
+      </w:r>
+      <w:r>
+        <w:rPr/>
+        <w:t>]</w:t>
+      </w:r>
+    </w:p>
+    <w:p>
+      <w:pPr>
+        <w:pStyle w:val="ListParagraph"/>
+        <w:numPr>
+          <w:ilvl w:val="1"/>
+          <w:numId w:val="17"/>
+        </w:numPr>
+        <w:rPr/>
+      </w:pPr>
+      <w:r>
+        <w:rPr/>
+        <w:t xml:space="preserve">Seleccione </w:t>
+      </w:r>
+      <w:r>
+        <w:rPr/>
+        <w:t xml:space="preserve">problema [Seleccionado el problema, se muestran </w:t>
+      </w:r>
+      <w:r>
+        <w:rPr/>
+        <w:t>opcione</w:t>
+      </w:r>
+      <w:r>
+        <w:rPr/>
+        <w:t>s para éste]</w:t>
+      </w:r>
+    </w:p>
+    <w:p>
+      <w:pPr>
+        <w:pStyle w:val="ListParagraph"/>
+        <w:numPr>
+          <w:ilvl w:val="2"/>
+          <w:numId w:val="17"/>
+        </w:numPr>
+        <w:rPr/>
+      </w:pPr>
+      <w:r>
+        <w:rPr/>
+        <w:t>Marcar como resuelto.</w:t>
+      </w:r>
+    </w:p>
+    <w:p>
+      <w:pPr>
+        <w:pStyle w:val="ListParagraph"/>
+        <w:numPr>
+          <w:ilvl w:val="2"/>
+          <w:numId w:val="17"/>
+        </w:numPr>
+        <w:rPr/>
+      </w:pPr>
+      <w:r>
+        <w:rPr/>
+        <w:t>Cambiar complejidad [submenú].</w:t>
+      </w:r>
+    </w:p>
+    <w:p>
+      <w:pPr>
+        <w:pStyle w:val="ListParagraph"/>
+        <w:numPr>
+          <w:ilvl w:val="2"/>
+          <w:numId w:val="17"/>
+        </w:numPr>
+        <w:rPr/>
+      </w:pPr>
+      <w:r>
+        <w:rPr/>
+        <w:t>Adicionar horas.</w:t>
+      </w:r>
+    </w:p>
+    <w:p>
+      <w:pPr>
+        <w:pStyle w:val="ListParagraph"/>
+        <w:numPr>
+          <w:ilvl w:val="1"/>
+          <w:numId w:val="17"/>
+        </w:numPr>
+        <w:rPr/>
+      </w:pPr>
+      <w:r>
+        <w:rPr/>
+        <w:t>Salir</w:t>
+      </w:r>
+    </w:p>
+    <w:p>
+      <w:pPr>
+        <w:pStyle w:val="Normal"/>
+      </w:pPr>
+      <w:r>
+        <w:rPr/>
+        <w:t>5</w:t>
+      </w:r>
+      <w:r>
+        <w:rPr/>
+        <w:t>.- Salir</w:t>
       </w:r>
     </w:p>
     <w:p>
@@ -2020,6 +2195,118 @@
 
 <file path=word/numbering.xml><?xml version="1.0" encoding="utf-8"?>
 <w:numbering xmlns:w="http://schemas.openxmlformats.org/wordprocessingml/2006/main">
+  <w:abstractNum xmlns:w="http://schemas.openxmlformats.org/wordprocessingml/2006/main" w:abstractNumId="17">
+    <w:nsid w:val="2207b197"/>
+    <w:multiLevelType xmlns:w="http://schemas.openxmlformats.org/wordprocessingml/2006/main" w:val="hybridMultilevel"/>
+    <w:lvl xmlns:w="http://schemas.openxmlformats.org/wordprocessingml/2006/main" w:ilvl="0">
+      <w:start w:val="1"/>
+      <w:numFmt w:val="bullet"/>
+      <w:lvlText w:val=""/>
+      <w:lvlJc w:val="left"/>
+      <w:pPr>
+        <w:ind w:left="720" w:hanging="360"/>
+      </w:pPr>
+      <w:rPr>
+        <w:rFonts w:hint="default" w:ascii="Symbol" w:hAnsi="Symbol"/>
+      </w:rPr>
+    </w:lvl>
+    <w:lvl xmlns:w="http://schemas.openxmlformats.org/wordprocessingml/2006/main" w:ilvl="1">
+      <w:start w:val="1"/>
+      <w:numFmt w:val="decimal"/>
+      <w:lvlText w:val="%2."/>
+      <w:lvlJc w:val="left"/>
+      <w:pPr>
+        <w:ind w:left="1440" w:hanging="360"/>
+      </w:pPr>
+      <w:rPr>
+        <w:rFonts w:hint="default" w:ascii="" w:hAnsi=""/>
+      </w:rPr>
+    </w:lvl>
+    <w:lvl xmlns:w="http://schemas.openxmlformats.org/wordprocessingml/2006/main" w:ilvl="2">
+      <w:start w:val="1"/>
+      <w:numFmt w:val="bullet"/>
+      <w:lvlText w:val=""/>
+      <w:lvlJc w:val="left"/>
+      <w:pPr>
+        <w:ind w:left="2160" w:hanging="360"/>
+      </w:pPr>
+      <w:rPr>
+        <w:rFonts w:hint="default" w:ascii="Wingdings" w:hAnsi="Wingdings"/>
+      </w:rPr>
+    </w:lvl>
+    <w:lvl xmlns:w="http://schemas.openxmlformats.org/wordprocessingml/2006/main" w:ilvl="3">
+      <w:start w:val="1"/>
+      <w:numFmt w:val="bullet"/>
+      <w:lvlText w:val=""/>
+      <w:lvlJc w:val="left"/>
+      <w:pPr>
+        <w:ind w:left="2880" w:hanging="360"/>
+      </w:pPr>
+      <w:rPr>
+        <w:rFonts w:hint="default" w:ascii="Symbol" w:hAnsi="Symbol"/>
+      </w:rPr>
+    </w:lvl>
+    <w:lvl xmlns:w="http://schemas.openxmlformats.org/wordprocessingml/2006/main" w:ilvl="4">
+      <w:start w:val="1"/>
+      <w:numFmt w:val="bullet"/>
+      <w:lvlText w:val="o"/>
+      <w:lvlJc w:val="left"/>
+      <w:pPr>
+        <w:ind w:left="3600" w:hanging="360"/>
+      </w:pPr>
+      <w:rPr>
+        <w:rFonts w:hint="default" w:ascii="Courier New" w:hAnsi="Courier New"/>
+      </w:rPr>
+    </w:lvl>
+    <w:lvl xmlns:w="http://schemas.openxmlformats.org/wordprocessingml/2006/main" w:ilvl="5">
+      <w:start w:val="1"/>
+      <w:numFmt w:val="bullet"/>
+      <w:lvlText w:val=""/>
+      <w:lvlJc w:val="left"/>
+      <w:pPr>
+        <w:ind w:left="4320" w:hanging="360"/>
+      </w:pPr>
+      <w:rPr>
+        <w:rFonts w:hint="default" w:ascii="Wingdings" w:hAnsi="Wingdings"/>
+      </w:rPr>
+    </w:lvl>
+    <w:lvl xmlns:w="http://schemas.openxmlformats.org/wordprocessingml/2006/main" w:ilvl="6">
+      <w:start w:val="1"/>
+      <w:numFmt w:val="bullet"/>
+      <w:lvlText w:val=""/>
+      <w:lvlJc w:val="left"/>
+      <w:pPr>
+        <w:ind w:left="5040" w:hanging="360"/>
+      </w:pPr>
+      <w:rPr>
+        <w:rFonts w:hint="default" w:ascii="Symbol" w:hAnsi="Symbol"/>
+      </w:rPr>
+    </w:lvl>
+    <w:lvl xmlns:w="http://schemas.openxmlformats.org/wordprocessingml/2006/main" w:ilvl="7">
+      <w:start w:val="1"/>
+      <w:numFmt w:val="bullet"/>
+      <w:lvlText w:val="o"/>
+      <w:lvlJc w:val="left"/>
+      <w:pPr>
+        <w:ind w:left="5760" w:hanging="360"/>
+      </w:pPr>
+      <w:rPr>
+        <w:rFonts w:hint="default" w:ascii="Courier New" w:hAnsi="Courier New"/>
+      </w:rPr>
+    </w:lvl>
+    <w:lvl xmlns:w="http://schemas.openxmlformats.org/wordprocessingml/2006/main" w:ilvl="8">
+      <w:start w:val="1"/>
+      <w:numFmt w:val="bullet"/>
+      <w:lvlText w:val=""/>
+      <w:lvlJc w:val="left"/>
+      <w:pPr>
+        <w:ind w:left="6480" w:hanging="360"/>
+      </w:pPr>
+      <w:rPr>
+        <w:rFonts w:hint="default" w:ascii="Wingdings" w:hAnsi="Wingdings"/>
+      </w:rPr>
+    </w:lvl>
+  </w:abstractNum>
   <w:abstractNum xmlns:w="http://schemas.openxmlformats.org/wordprocessingml/2006/main" w:abstractNumId="16">
     <w:nsid w:val="465b0c3a"/>
     <w:multiLevelType xmlns:w="http://schemas.openxmlformats.org/wordprocessingml/2006/main" w:val="hybridMultilevel"/>
@@ -3515,6 +3802,9 @@
       </w:rPr>
     </w:lvl>
   </w:abstractNum>
+  <w:num w:numId="17">
+    <w:abstractNumId w:val="17"/>
+  </w:num>
   <w:num w:numId="16">
     <w:abstractNumId w:val="16"/>
   </w:num>
@@ -3992,7 +4282,7 @@
     <w:basedOn w:val="Normal"/>
     <w:link w:val="EstiloTitulo2Char"/>
     <w:qFormat/>
-    <w:rsid w:val="277A8399"/>
+    <w:rsid w:val="305BEC01"/>
     <w:rPr>
       <w:rFonts w:ascii="Calibri Light" w:hAnsi="Calibri Light" w:eastAsia="" w:cs="" w:asciiTheme="majorAscii" w:hAnsiTheme="majorAscii" w:eastAsiaTheme="majorEastAsia" w:cstheme="majorBidi"/>
       <w:color w:val="4472C4" w:themeColor="accent1" w:themeTint="FF" w:themeShade="FF"/>
@@ -4011,7 +4301,7 @@
     <w:basedOn w:val="Normal"/>
     <w:link w:val="EstiloTitulo3Char"/>
     <w:qFormat/>
-    <w:rsid w:val="277A8399"/>
+    <w:rsid w:val="305BEC01"/>
     <w:rPr>
       <w:rFonts w:ascii="Calibri Light" w:hAnsi="Calibri Light" w:eastAsia="" w:cs="" w:asciiTheme="majorAscii" w:hAnsiTheme="majorAscii" w:eastAsiaTheme="majorEastAsia" w:cstheme="majorBidi"/>
       <w:color w:val="4472C4" w:themeColor="accent1" w:themeTint="FF" w:themeShade="FF"/>
@@ -4030,7 +4320,7 @@
     <w:basedOn w:val="Normal"/>
     <w:link w:val="Titulo3Char"/>
     <w:qFormat/>
-    <w:rsid w:val="277A8399"/>
+    <w:rsid w:val="305BEC01"/>
     <w:rPr>
       <w:rFonts w:ascii="Calibri Light" w:hAnsi="Calibri Light" w:eastAsia="" w:cs="" w:asciiTheme="majorAscii" w:hAnsiTheme="majorAscii" w:eastAsiaTheme="majorEastAsia" w:cstheme="majorBidi"/>
       <w:color w:val="1F3763"/>
@@ -4048,7 +4338,7 @@
     <w:name w:val="Titulo3 Char"/>
     <w:basedOn w:val="DefaultParagraphFont"/>
     <w:link w:val="Titulo3"/>
-    <w:rsid w:val="277A8399"/>
+    <w:rsid w:val="305BEC01"/>
     <w:rPr>
       <w:rFonts w:ascii="Calibri Light" w:hAnsi="Calibri Light" w:eastAsia="" w:cs="" w:asciiTheme="majorAscii" w:hAnsiTheme="majorAscii" w:eastAsiaTheme="majorEastAsia" w:cstheme="majorBidi"/>
       <w:color w:val="1F3763"/>
@@ -4060,7 +4350,7 @@
     <w:name w:val="EstiloTitulo3 Char"/>
     <w:basedOn w:val="DefaultParagraphFont"/>
     <w:link w:val="EstiloTitulo3"/>
-    <w:rsid w:val="277A8399"/>
+    <w:rsid w:val="305BEC01"/>
     <w:rPr>
       <w:rFonts w:ascii="Calibri Light" w:hAnsi="Calibri Light" w:eastAsia="" w:cs="" w:asciiTheme="majorAscii" w:hAnsiTheme="majorAscii" w:eastAsiaTheme="majorEastAsia" w:cstheme="majorBidi"/>
       <w:color w:val="4472C4" w:themeColor="accent1" w:themeTint="FF" w:themeShade="FF"/>
@@ -4072,7 +4362,7 @@
     <w:name w:val="EstiloTitulo2 Char"/>
     <w:basedOn w:val="DefaultParagraphFont"/>
     <w:link w:val="EstiloTitulo2"/>
-    <w:rsid w:val="277A8399"/>
+    <w:rsid w:val="305BEC01"/>
     <w:rPr>
       <w:rFonts w:ascii="Calibri Light" w:hAnsi="Calibri Light" w:eastAsia="" w:cs="" w:asciiTheme="majorAscii" w:hAnsiTheme="majorAscii" w:eastAsiaTheme="majorEastAsia" w:cstheme="majorBidi"/>
       <w:color w:val="4472C4" w:themeColor="accent1" w:themeTint="FF" w:themeShade="FF"/>

</xml_diff>